<commit_message>
Updated artefacts & added bpm model
</commit_message>
<xml_diff>
--- a/Jamie Pear Portfolio/Artefacts.docx
+++ b/Jamie Pear Portfolio/Artefacts.docx
@@ -206,10 +206,7 @@
           </w:tcPr>
           <w:p>
             <w:r>
-              <w:t>Determine</w:t>
-            </w:r>
-            <w:r>
-              <w:t xml:space="preserve"> on what user stories should be worked on first to last</w:t>
+              <w:t>Determine on what user stories should be worked on first to last</w:t>
             </w:r>
           </w:p>
         </w:tc>
@@ -342,85 +339,123 @@
           </w:tcPr>
           <w:p>
             <w:r>
-              <w:t xml:space="preserve">Unfortunately, the </w:t>
+              <w:t xml:space="preserve">Unfortunately, the images were not used for the website, the team decided to use our personal </w:t>
+            </w:r>
+            <w:proofErr w:type="spellStart"/>
+            <w:r>
+              <w:t>facebook</w:t>
+            </w:r>
+            <w:proofErr w:type="spellEnd"/>
+            <w:r>
+              <w:t xml:space="preserve"> profile pictures to act as teachers</w:t>
+            </w:r>
+          </w:p>
+        </w:tc>
+      </w:tr>
+      <w:tr>
+        <w:tc>
+          <w:tcPr>
+            <w:tcW w:w="3005" w:type="dxa"/>
+          </w:tcPr>
+          <w:p>
+            <w:r>
+              <w:t>Wrote a small bio about ourselves for the teacher page</w:t>
+            </w:r>
+          </w:p>
+        </w:tc>
+        <w:tc>
+          <w:tcPr>
+            <w:tcW w:w="3005" w:type="dxa"/>
+          </w:tcPr>
+          <w:p>
+            <w:r>
+              <w:t>Provided a written description for teacher page</w:t>
+            </w:r>
+          </w:p>
+        </w:tc>
+        <w:tc>
+          <w:tcPr>
+            <w:tcW w:w="3006" w:type="dxa"/>
+          </w:tcPr>
+          <w:p>
+            <w:r>
+              <w:t>Was a requirement for the website development</w:t>
+            </w:r>
+          </w:p>
+        </w:tc>
+      </w:tr>
+      <w:tr>
+        <w:tc>
+          <w:tcPr>
+            <w:tcW w:w="3005" w:type="dxa"/>
+          </w:tcPr>
+          <w:p>
+            <w:r>
+              <w:t xml:space="preserve">Added an extra page for the mock up </w:t>
+            </w:r>
+          </w:p>
+        </w:tc>
+        <w:tc>
+          <w:tcPr>
+            <w:tcW w:w="3005" w:type="dxa"/>
+          </w:tcPr>
+          <w:p>
+            <w:r>
+              <w:t>Provide</w:t>
+            </w:r>
+            <w:r>
+              <w:t>d</w:t>
+            </w:r>
+            <w:r>
+              <w:t xml:space="preserve"> a FAQ page </w:t>
+            </w:r>
+          </w:p>
+        </w:tc>
+        <w:tc>
+          <w:tcPr>
+            <w:tcW w:w="3006" w:type="dxa"/>
+          </w:tcPr>
+          <w:p>
+            <w:r>
+              <w:t>It was one of the tabs for our website, however was removed due it not being part of the user stories and wasn’t a top priority for the website</w:t>
+            </w:r>
+          </w:p>
+        </w:tc>
+      </w:tr>
+      <w:tr>
+        <w:tc>
+          <w:tcPr>
+            <w:tcW w:w="3005" w:type="dxa"/>
+          </w:tcPr>
+          <w:p>
+            <w:r>
+              <w:t>Created a bpm model on site navigation in the perspective of a student</w:t>
+            </w:r>
+          </w:p>
+        </w:tc>
+        <w:tc>
+          <w:tcPr>
+            <w:tcW w:w="3005" w:type="dxa"/>
+          </w:tcPr>
+          <w:p>
+            <w:r>
+              <w:t>Provided a BPM model</w:t>
+            </w:r>
+          </w:p>
+        </w:tc>
+        <w:tc>
+          <w:tcPr>
+            <w:tcW w:w="3006" w:type="dxa"/>
+          </w:tcPr>
+          <w:p>
+            <w:r>
+              <w:t xml:space="preserve">Determine </w:t>
+            </w:r>
+            <w:r>
+              <w:t>how the site will be navigated in the perspective of a student</w:t>
             </w:r>
             <w:bookmarkStart w:id="0" w:name="_GoBack"/>
             <w:bookmarkEnd w:id="0"/>
-            <w:r>
-              <w:t xml:space="preserve">images were not used for the website, the team decided to use our personal </w:t>
-            </w:r>
-            <w:proofErr w:type="spellStart"/>
-            <w:r>
-              <w:t>facebook</w:t>
-            </w:r>
-            <w:proofErr w:type="spellEnd"/>
-            <w:r>
-              <w:t xml:space="preserve"> profile pictures to act as teachers</w:t>
-            </w:r>
-          </w:p>
-        </w:tc>
-      </w:tr>
-      <w:tr>
-        <w:tc>
-          <w:tcPr>
-            <w:tcW w:w="3005" w:type="dxa"/>
-          </w:tcPr>
-          <w:p>
-            <w:r>
-              <w:t>Wrote a small bio about ourselves for the teacher page</w:t>
-            </w:r>
-          </w:p>
-        </w:tc>
-        <w:tc>
-          <w:tcPr>
-            <w:tcW w:w="3005" w:type="dxa"/>
-          </w:tcPr>
-          <w:p>
-            <w:r>
-              <w:t>Provided a written description for teacher page</w:t>
-            </w:r>
-          </w:p>
-        </w:tc>
-        <w:tc>
-          <w:tcPr>
-            <w:tcW w:w="3006" w:type="dxa"/>
-          </w:tcPr>
-          <w:p>
-            <w:r>
-              <w:t>Was a requirement for the website development</w:t>
-            </w:r>
-          </w:p>
-        </w:tc>
-      </w:tr>
-      <w:tr>
-        <w:tc>
-          <w:tcPr>
-            <w:tcW w:w="3005" w:type="dxa"/>
-          </w:tcPr>
-          <w:p>
-            <w:r>
-              <w:t xml:space="preserve">Added an extra page for the mock up </w:t>
-            </w:r>
-          </w:p>
-        </w:tc>
-        <w:tc>
-          <w:tcPr>
-            <w:tcW w:w="3005" w:type="dxa"/>
-          </w:tcPr>
-          <w:p>
-            <w:r>
-              <w:t xml:space="preserve">Provide a FAQ page </w:t>
-            </w:r>
-          </w:p>
-        </w:tc>
-        <w:tc>
-          <w:tcPr>
-            <w:tcW w:w="3006" w:type="dxa"/>
-          </w:tcPr>
-          <w:p>
-            <w:r>
-              <w:t>It was one of the tabs for our website, however was removed due it not being part of the user stories and wasn’t a top priority for the website</w:t>
-            </w:r>
           </w:p>
         </w:tc>
       </w:tr>

</xml_diff>